<commit_message>
Redaction du projet et de son plant version 1.0.1
</commit_message>
<xml_diff>
--- a/CANEVAS_PLAN_AFFAIRE/CANEVAS PLAN AFFAIRE/CANEVA BUSINESS PLAN BS.docx
+++ b/CANEVAS_PLAN_AFFAIRE/CANEVAS PLAN AFFAIRE/CANEVA BUSINESS PLAN BS.docx
@@ -1279,11 +1279,7 @@
         <w:pStyle w:val="Normal"/>
         <w:spacing w:lineRule="auto" w:line="240" w:before="0" w:after="0"/>
         <w:jc w:val="both"/>
-        <w:rPr>
-          <w:rFonts w:ascii="Book Antiqua" w:hAnsi="Book Antiqua" w:cs="GothamCondensed-Book"/>
-          <w:sz w:val="24"/>
-          <w:szCs w:val="24"/>
-        </w:rPr>
+        <w:rPr/>
       </w:pPr>
       <w:r>
         <w:rPr>
@@ -1295,11 +1291,147 @@
       </w:r>
       <w:r>
         <w:rPr>
-          <w:rFonts w:cs="GothamCondensed-Book" w:ascii="Book Antiqua" w:hAnsi="Book Antiqua"/>
-          <w:sz w:val="24"/>
-          <w:szCs w:val="24"/>
-        </w:rPr>
-        <w:t>Caractère innovant ou original du projet ;</w:t>
+          <w:rFonts w:cs="Arial" w:ascii="Book Antiqua" w:hAnsi="Book Antiqua"/>
+          <w:sz w:val="24"/>
+          <w:szCs w:val="24"/>
+        </w:rPr>
+        <w:t>L’innovation</w:t>
+      </w:r>
+      <w:r>
+        <w:rPr>
+          <w:rFonts w:cs="Arial" w:ascii="Book Antiqua" w:hAnsi="Book Antiqua"/>
+          <w:sz w:val="24"/>
+          <w:szCs w:val="24"/>
+        </w:rPr>
+        <w:t xml:space="preserve"> de notre solution </w:t>
+      </w:r>
+      <w:r>
+        <w:rPr>
+          <w:rFonts w:cs="Arial" w:ascii="Book Antiqua" w:hAnsi="Book Antiqua"/>
+          <w:sz w:val="24"/>
+          <w:szCs w:val="24"/>
+        </w:rPr>
+        <w:t>réside</w:t>
+      </w:r>
+      <w:r>
+        <w:rPr>
+          <w:rFonts w:cs="Arial" w:ascii="Book Antiqua" w:hAnsi="Book Antiqua"/>
+          <w:sz w:val="24"/>
+          <w:szCs w:val="24"/>
+        </w:rPr>
+        <w:t xml:space="preserve"> dans la </w:t>
+      </w:r>
+      <w:r>
+        <w:rPr>
+          <w:rFonts w:cs="Arial" w:ascii="Book Antiqua" w:hAnsi="Book Antiqua"/>
+          <w:sz w:val="24"/>
+          <w:szCs w:val="24"/>
+        </w:rPr>
+        <w:t>dématérialisation</w:t>
+      </w:r>
+      <w:r>
+        <w:rPr>
+          <w:rFonts w:cs="Arial" w:ascii="Book Antiqua" w:hAnsi="Book Antiqua"/>
+          <w:sz w:val="24"/>
+          <w:szCs w:val="24"/>
+        </w:rPr>
+        <w:t xml:space="preserve"> des facture et du faite que chaque usagé aura la possibilité de connaître sa </w:t>
+      </w:r>
+      <w:r>
+        <w:rPr>
+          <w:rFonts w:cs="Arial" w:ascii="Book Antiqua" w:hAnsi="Book Antiqua"/>
+          <w:sz w:val="24"/>
+          <w:szCs w:val="24"/>
+        </w:rPr>
+        <w:t>consommation</w:t>
+      </w:r>
+      <w:r>
+        <w:rPr>
+          <w:rFonts w:cs="Arial" w:ascii="Book Antiqua" w:hAnsi="Book Antiqua"/>
+          <w:sz w:val="24"/>
+          <w:szCs w:val="24"/>
+        </w:rPr>
+        <w:t xml:space="preserve"> et de la suivre à tout moment </w:t>
+      </w:r>
+      <w:r>
+        <w:rPr>
+          <w:rFonts w:cs="Arial" w:ascii="Book Antiqua" w:hAnsi="Book Antiqua"/>
+          <w:sz w:val="24"/>
+          <w:szCs w:val="24"/>
+        </w:rPr>
+        <w:t>au travers de son smart phone</w:t>
+      </w:r>
+      <w:r>
+        <w:rPr>
+          <w:rFonts w:cs="Arial" w:ascii="Book Antiqua" w:hAnsi="Book Antiqua"/>
+          <w:sz w:val="24"/>
+          <w:szCs w:val="24"/>
+        </w:rPr>
+        <w:t xml:space="preserve">. Cette solution vise a </w:t>
+      </w:r>
+      <w:r>
+        <w:rPr>
+          <w:rFonts w:cs="Arial" w:ascii="Book Antiqua" w:hAnsi="Book Antiqua"/>
+          <w:sz w:val="24"/>
+          <w:szCs w:val="24"/>
+        </w:rPr>
+        <w:t>réduire</w:t>
+      </w:r>
+      <w:r>
+        <w:rPr>
+          <w:rFonts w:cs="Arial" w:ascii="Book Antiqua" w:hAnsi="Book Antiqua"/>
+          <w:sz w:val="24"/>
+          <w:szCs w:val="24"/>
+        </w:rPr>
+        <w:t xml:space="preserve"> les </w:t>
+      </w:r>
+      <w:r>
+        <w:rPr>
+          <w:rFonts w:cs="Arial" w:ascii="Book Antiqua" w:hAnsi="Book Antiqua"/>
+          <w:sz w:val="24"/>
+          <w:szCs w:val="24"/>
+        </w:rPr>
+        <w:t>coûts</w:t>
+      </w:r>
+      <w:r>
+        <w:rPr>
+          <w:rFonts w:cs="Arial" w:ascii="Book Antiqua" w:hAnsi="Book Antiqua"/>
+          <w:sz w:val="24"/>
+          <w:szCs w:val="24"/>
+        </w:rPr>
+        <w:t xml:space="preserve"> liés à cette gestion traditionnelle des factures avec tous les problème à lui imputé (gestion des agent, gestion des engins, </w:t>
+      </w:r>
+      <w:r>
+        <w:rPr>
+          <w:rFonts w:cs="Arial" w:ascii="Book Antiqua" w:hAnsi="Book Antiqua"/>
+          <w:sz w:val="24"/>
+          <w:szCs w:val="24"/>
+        </w:rPr>
+        <w:t>accident etc  …</w:t>
+      </w:r>
+      <w:r>
+        <w:rPr>
+          <w:rFonts w:cs="Arial" w:ascii="Book Antiqua" w:hAnsi="Book Antiqua"/>
+          <w:sz w:val="24"/>
+          <w:szCs w:val="24"/>
+        </w:rPr>
+        <w:t xml:space="preserve">). </w:t>
+      </w:r>
+      <w:r>
+        <w:rPr>
+          <w:rFonts w:cs="Arial" w:ascii="Book Antiqua" w:hAnsi="Book Antiqua"/>
+          <w:sz w:val="24"/>
+          <w:szCs w:val="24"/>
+        </w:rPr>
+        <w:t xml:space="preserve">Cette solution, de par sa transparence, vise aussi à mettre en place un climat de confiance entre les abonnés et les sociétés </w:t>
+      </w:r>
+      <w:r>
+        <w:rPr>
+          <w:rFonts w:cs="GothamCondensed-Book" w:ascii="Book Antiqua" w:hAnsi="Book Antiqua"/>
+          <w:sz w:val="24"/>
+          <w:szCs w:val="24"/>
+        </w:rPr>
+        <w:t> ;</w:t>
       </w:r>
     </w:p>
     <w:p>
@@ -1340,6 +1472,7 @@
         </w:rPr>
         <w:t xml:space="preserve">2.4 : </w:t>
       </w:r>
+      <w:bookmarkStart w:id="0" w:name="__DdeLink__20534_2249396719"/>
       <w:r>
         <w:rPr>
           <w:rFonts w:cs="GothamCondensed-Book" w:ascii="Book Antiqua" w:hAnsi="Book Antiqua"/>
@@ -1348,6 +1481,7 @@
         </w:rPr>
         <w:t>Etat de développement des différents produits ou services : indiquez dans le dossier si des études ou des actions sont à réaliser avant d’envisager la commercialisation de votre offre, en distinguant les études à mener à la création de l’entreprise de celles qui seront menées une fois la société créée ;</w:t>
       </w:r>
+      <w:bookmarkEnd w:id="0"/>
     </w:p>
     <w:p>
       <w:pPr>
@@ -2047,8 +2181,8 @@
         </w:rPr>
         <w:t>Schéma de financement</w:t>
       </w:r>
-      <w:bookmarkStart w:id="0" w:name="_GoBack"/>
-      <w:bookmarkEnd w:id="0"/>
+      <w:bookmarkStart w:id="1" w:name="_GoBack"/>
+      <w:bookmarkEnd w:id="1"/>
     </w:p>
     <w:p>
       <w:pPr>
@@ -6739,7 +6873,7 @@
         <w:docPartGallery w:val="Page Numbers (Bottom of Page)"/>
         <w:docPartUnique w:val="true"/>
       </w:docPartObj>
-      <w:id w:val="823202002"/>
+      <w:id w:val="1608460793"/>
     </w:sdtPr>
     <w:sdtContent>
       <w:p>

</xml_diff>